<commit_message>
Added auth functionality and client creation
Client: missing deletion and edit
</commit_message>
<xml_diff>
--- a/Dokumenter/Rapporter/Del Rapport 3 genafl.docx
+++ b/Dokumenter/Rapporter/Del Rapport 3 genafl.docx
@@ -61,7 +61,23 @@
           <w:b/>
           <w:sz w:val="32"/>
         </w:rPr>
-        <w:t xml:space="preserve">Projektkursus Systemudvikling Anden delrapport </w:t>
+        <w:t xml:space="preserve">Projektkursus Systemudvikling </w:t>
+      </w:r>
+      <w:r>
+        <w:rPr>
+          <w:b/>
+          <w:sz w:val="32"/>
+        </w:rPr>
+        <w:t>Trejde</w:t>
+      </w:r>
+      <w:bookmarkStart w:id="0" w:name="_GoBack"/>
+      <w:bookmarkEnd w:id="0"/>
+      <w:r>
+        <w:rPr>
+          <w:b/>
+          <w:sz w:val="32"/>
+        </w:rPr>
+        <w:t xml:space="preserve"> delrapport </w:t>
       </w:r>
     </w:p>
     <w:p>
@@ -578,41 +594,8 @@
         <w:ind w:left="0" w:firstLine="0"/>
       </w:pPr>
       <w:r>
-        <w:t xml:space="preserve">Vores gruppe har taget kontakt til en skønhedssalon ved navn NailBeauty. </w:t>
-      </w:r>
-    </w:p>
-    <w:p>
-      <w:pPr>
-        <w:spacing w:after="139"/>
-        <w:ind w:left="0" w:firstLine="0"/>
-      </w:pPr>
-      <w:r>
-        <w:t>De efterspørger en ekstra feature på der</w:t>
-      </w:r>
-      <w:r>
-        <w:t>e</w:t>
-      </w:r>
-      <w:r>
-        <w:t xml:space="preserve">s hjemmeside i form af et online booking system. </w:t>
-      </w:r>
-    </w:p>
-    <w:p>
-      <w:pPr>
-        <w:spacing w:after="139"/>
-        <w:ind w:left="0" w:firstLine="0"/>
-      </w:pPr>
-      <w:r>
-        <w:t>Til at implementere dette, benytter vi os af PHP og MySQL</w:t>
-      </w:r>
-      <w:r>
-        <w:t>.</w:t>
-      </w:r>
-    </w:p>
-    <w:p>
-      <w:pPr>
-        <w:spacing w:after="139"/>
-        <w:ind w:left="0" w:firstLine="0"/>
-      </w:pPr>
+        <w:t>Vores gruppe har taget kontakt til skønhedssalonen Nailbeauty. De efterspørger en ekstra feature på deres hjemmeside, i form af et online bookingsystem. Sammen med dette, skal vi også lave et interface, hvori de kan håndtere medarbejdernes kalender, kunder og tider der er booket. Til at implementere dette, benytter vi os af PHP og MySQL.</w:t>
+      </w:r>
     </w:p>
     <w:p>
       <w:pPr>
@@ -699,7 +682,28 @@
         <w:t xml:space="preserve">3. Kravspecifikation for IT-løsningen </w:t>
       </w:r>
       <w:r>
-        <w:t xml:space="preserve">(a) Funktionelle krav: </w:t>
+        <w:t xml:space="preserve">(a) </w:t>
+      </w:r>
+    </w:p>
+    <w:p>
+      <w:pPr>
+        <w:spacing w:after="289" w:line="350" w:lineRule="auto"/>
+      </w:pPr>
+      <w:r>
+        <w:t xml:space="preserve">Lige nu benytter NailBeauty sig af et analogt system. De har en logbog, hvori de manuelt skal skrive hvilken uge de er i, dato på dagene, medarbejdere og ikke mindst kundernes aftaler. Det har visse fordele, de kan f.eks. redigere i aftaler mm. hurtigt og let, sætte flueben så de ved kunden er ankommet. Dette har også ulemper i form af, at de skal være tilstede for at en kunde kan booke en tid, hvilket kun er inden for salonens åbningstider. Bookingsystemet vil gøre at kunder kan booke tider, lige når de har lyst, uanset hvornår på </w:t>
+      </w:r>
+      <w:r>
+        <w:lastRenderedPageBreak/>
+        <w:t>døgnet det er. I deres interface vil de gerne beholde den brugervenlighed og de features der er, for at simplificere overgangen mellem det analoge og digitale.</w:t>
+      </w:r>
+    </w:p>
+    <w:p>
+      <w:pPr>
+        <w:spacing w:after="139" w:line="352" w:lineRule="auto"/>
+        <w:ind w:right="5124"/>
+      </w:pPr>
+      <w:r>
+        <w:t xml:space="preserve">Funktionelle krav: </w:t>
       </w:r>
     </w:p>
     <w:p>
@@ -738,7 +742,6 @@
         <w:ind w:hanging="360"/>
       </w:pPr>
       <w:r>
-        <w:lastRenderedPageBreak/>
         <w:t xml:space="preserve">Medarbejder – skal kunne se en oversigt over bookede tider, samt kunne redigere i bookede tider. </w:t>
       </w:r>
     </w:p>
@@ -817,6 +820,7 @@
         <w:rPr>
           <w:noProof/>
         </w:rPr>
+        <w:lastRenderedPageBreak/>
         <w:drawing>
           <wp:inline distT="0" distB="0" distL="0" distR="0">
             <wp:extent cx="6105525" cy="4448175"/>
@@ -884,7 +888,6 @@
         <w:rPr>
           <w:b/>
         </w:rPr>
-        <w:lastRenderedPageBreak/>
         <w:t xml:space="preserve">ConfigureEmployeeAccount: </w:t>
       </w:r>
     </w:p>
@@ -1031,6 +1034,7 @@
           <w:b/>
           <w:color w:val="222222"/>
         </w:rPr>
+        <w:lastRenderedPageBreak/>
         <w:t>Medvirkende aktører</w:t>
       </w:r>
       <w:r>
@@ -1338,7 +1342,6 @@
         <w:rPr>
           <w:color w:val="222222"/>
         </w:rPr>
-        <w:lastRenderedPageBreak/>
         <w:t xml:space="preserve">** </w:t>
       </w:r>
       <w:r>
@@ -1481,12 +1484,21 @@
           <w:lang w:val="en-US"/>
         </w:rPr>
       </w:pPr>
-      <w:r>
-        <w:rPr>
-          <w:color w:val="222222"/>
-          <w:lang w:val="en-US"/>
-        </w:rPr>
-        <w:t>the selected treatment fits in regards to time, based</w:t>
+      <w:proofErr w:type="gramStart"/>
+      <w:r>
+        <w:rPr>
+          <w:color w:val="222222"/>
+          <w:lang w:val="en-US"/>
+        </w:rPr>
+        <w:t>the</w:t>
+      </w:r>
+      <w:proofErr w:type="gramEnd"/>
+      <w:r>
+        <w:rPr>
+          <w:color w:val="222222"/>
+          <w:lang w:val="en-US"/>
+        </w:rPr>
+        <w:t xml:space="preserve"> selected treatment fits in regards to time, based</w:t>
       </w:r>
       <w:r>
         <w:rPr>
@@ -1650,6 +1662,7 @@
         <w:rPr>
           <w:color w:val="222222"/>
         </w:rPr>
+        <w:lastRenderedPageBreak/>
         <w:t>Kalenderen er blevet opdateret</w:t>
       </w:r>
       <w:r>
@@ -1952,75 +1965,11 @@
     </w:p>
     <w:p>
       <w:pPr>
-        <w:spacing w:after="133" w:line="240" w:lineRule="auto"/>
+        <w:spacing w:after="160" w:line="259" w:lineRule="auto"/>
         <w:ind w:left="0" w:firstLine="0"/>
       </w:pPr>
       <w:r>
-        <w:t xml:space="preserve"> </w:t>
-      </w:r>
-    </w:p>
-    <w:p>
-      <w:pPr>
-        <w:spacing w:after="136" w:line="240" w:lineRule="auto"/>
-        <w:ind w:left="0" w:firstLine="0"/>
-      </w:pPr>
-      <w:r>
-        <w:t xml:space="preserve"> </w:t>
-      </w:r>
-    </w:p>
-    <w:p>
-      <w:pPr>
-        <w:spacing w:after="133" w:line="240" w:lineRule="auto"/>
-        <w:ind w:left="0" w:firstLine="0"/>
-      </w:pPr>
-      <w:r>
-        <w:lastRenderedPageBreak/>
-        <w:t xml:space="preserve"> </w:t>
-      </w:r>
-    </w:p>
-    <w:p>
-      <w:pPr>
-        <w:spacing w:after="136" w:line="240" w:lineRule="auto"/>
-        <w:ind w:left="0" w:firstLine="0"/>
-      </w:pPr>
-      <w:r>
-        <w:t xml:space="preserve"> </w:t>
-      </w:r>
-    </w:p>
-    <w:p>
-      <w:pPr>
-        <w:spacing w:after="133" w:line="240" w:lineRule="auto"/>
-        <w:ind w:left="0" w:firstLine="0"/>
-      </w:pPr>
-      <w:r>
-        <w:t xml:space="preserve"> </w:t>
-      </w:r>
-    </w:p>
-    <w:p>
-      <w:pPr>
-        <w:spacing w:after="136" w:line="240" w:lineRule="auto"/>
-        <w:ind w:left="0" w:firstLine="0"/>
-      </w:pPr>
-      <w:r>
-        <w:t xml:space="preserve"> </w:t>
-      </w:r>
-    </w:p>
-    <w:p>
-      <w:pPr>
-        <w:spacing w:after="133" w:line="240" w:lineRule="auto"/>
-        <w:ind w:left="0" w:firstLine="0"/>
-      </w:pPr>
-      <w:r>
-        <w:t xml:space="preserve"> </w:t>
-      </w:r>
-    </w:p>
-    <w:p>
-      <w:pPr>
-        <w:spacing w:after="0" w:line="240" w:lineRule="auto"/>
-        <w:ind w:left="0" w:firstLine="0"/>
-      </w:pPr>
-      <w:r>
-        <w:t xml:space="preserve"> </w:t>
+        <w:br w:type="page"/>
       </w:r>
     </w:p>
     <w:p>
@@ -2036,6 +1985,7 @@
         <w:rPr>
           <w:b/>
         </w:rPr>
+        <w:lastRenderedPageBreak/>
         <w:t>Klassediagram</w:t>
       </w:r>
       <w:r>
@@ -2047,50 +1997,64 @@
       <w:r>
         <w:t xml:space="preserve"> </w:t>
       </w:r>
+    </w:p>
+    <w:p>
+      <w:pPr>
+        <w:spacing w:after="139"/>
+        <w:ind w:left="0" w:firstLine="0"/>
+        <w:jc w:val="center"/>
+      </w:pPr>
       <w:r>
         <w:rPr>
           <w:noProof/>
         </w:rPr>
         <w:drawing>
-          <wp:anchor distT="0" distB="0" distL="114300" distR="114300" simplePos="0" relativeHeight="251664384" behindDoc="0" locked="0" layoutInCell="1" allowOverlap="0" wp14:anchorId="2AB10082" wp14:editId="636D57D6">
-            <wp:simplePos x="0" y="0"/>
-            <wp:positionH relativeFrom="column">
-              <wp:posOffset>0</wp:posOffset>
-            </wp:positionH>
-            <wp:positionV relativeFrom="paragraph">
-              <wp:posOffset>266065</wp:posOffset>
-            </wp:positionV>
-            <wp:extent cx="6254496" cy="4038601"/>
-            <wp:effectExtent l="0" t="0" r="0" b="0"/>
-            <wp:wrapTopAndBottom/>
-            <wp:docPr id="2" name="Picture 2"/>
-            <wp:cNvGraphicFramePr/>
+          <wp:inline distT="0" distB="0" distL="0" distR="0">
+            <wp:extent cx="3533775" cy="5286375"/>
+            <wp:effectExtent l="0" t="0" r="9525" b="9525"/>
+            <wp:docPr id="8" name="Picture 8" descr="C:\Users\BA\Desktop\klassediagram.png"/>
+            <wp:cNvGraphicFramePr>
+              <a:graphicFrameLocks xmlns:a="http://schemas.openxmlformats.org/drawingml/2006/main" noChangeAspect="1"/>
+            </wp:cNvGraphicFramePr>
             <a:graphic xmlns:a="http://schemas.openxmlformats.org/drawingml/2006/main">
               <a:graphicData uri="http://schemas.openxmlformats.org/drawingml/2006/picture">
                 <pic:pic xmlns:pic="http://schemas.openxmlformats.org/drawingml/2006/picture">
                   <pic:nvPicPr>
-                    <pic:cNvPr id="1840" name="Picture 1840"/>
-                    <pic:cNvPicPr/>
+                    <pic:cNvPr id="0" name="Picture 1" descr="C:\Users\BA\Desktop\klassediagram.png"/>
+                    <pic:cNvPicPr>
+                      <a:picLocks noChangeAspect="1" noChangeArrowheads="1"/>
+                    </pic:cNvPicPr>
                   </pic:nvPicPr>
                   <pic:blipFill>
-                    <a:blip r:embed="rId9"/>
+                    <a:blip r:embed="rId9">
+                      <a:extLst>
+                        <a:ext uri="{28A0092B-C50C-407E-A947-70E740481C1C}">
+                          <a14:useLocalDpi xmlns:a14="http://schemas.microsoft.com/office/drawing/2010/main" val="0"/>
+                        </a:ext>
+                      </a:extLst>
+                    </a:blip>
+                    <a:srcRect/>
                     <a:stretch>
                       <a:fillRect/>
                     </a:stretch>
                   </pic:blipFill>
-                  <pic:spPr>
+                  <pic:spPr bwMode="auto">
                     <a:xfrm>
                       <a:off x="0" y="0"/>
-                      <a:ext cx="6254496" cy="4038601"/>
+                      <a:ext cx="3533775" cy="5286375"/>
                     </a:xfrm>
                     <a:prstGeom prst="rect">
                       <a:avLst/>
                     </a:prstGeom>
+                    <a:noFill/>
+                    <a:ln>
+                      <a:noFill/>
+                    </a:ln>
                   </pic:spPr>
                 </pic:pic>
               </a:graphicData>
             </a:graphic>
-          </wp:anchor>
+          </wp:inline>
         </w:drawing>
       </w:r>
     </w:p>
@@ -2104,7 +2068,10 @@
         <w:spacing w:line="351" w:lineRule="auto"/>
       </w:pPr>
       <w:r>
-        <w:t xml:space="preserve">Systemet består af en kalender, som er opbygget af en række bookninger. Til hver bookning er der tilknyttet en medarbejder, kunde, behandling og dato. Det er muligt for medarbejderne at se og redigere alle bookninger, og for kunder at se deres personlige bookninger. En medarbejder markeres chef, som gør det muligt at administrere tilbudte behandlinger og medarbejdere. Alle kunderne udgør et kundekartotek tilgængeligt for medarbejderne. </w:t>
+        <w:t xml:space="preserve">Systemet består af en kalender, som er opbygget af en række bookninger. Til hver bookning er der tilknyttet en medarbejder, kunde, behandling og dato. Det er muligt for medarbejderne at se og redigere alle bookninger, og for kunder at se deres personlige bookninger. En medarbejder markeres chef, som gør det muligt at administrere tilbudte behandlinger og medarbejdere. </w:t>
+      </w:r>
+      <w:r>
+        <w:t>Til hver medarbejder er knyttet en række arbejdsdage, og kan have tilknyttet en række undtagelser til disse, fx kan en medarbejder have en lægeaftale onsdag d. 15-05-2013 mellem 12 og 13, hvorfor der ikke skal være mulighed for at booke en tid hos denne medarbejder i den periode.</w:t>
       </w:r>
     </w:p>
     <w:p>
@@ -2129,6 +2096,7 @@
         <w:rPr>
           <w:b/>
         </w:rPr>
+        <w:lastRenderedPageBreak/>
         <w:t>Sekvens-diagrammer</w:t>
       </w:r>
       <w:r>
@@ -2137,7 +2105,6 @@
     </w:p>
     <w:p>
       <w:r>
-        <w:lastRenderedPageBreak/>
         <w:t xml:space="preserve">Use case </w:t>
       </w:r>
       <w:r>
@@ -2222,7 +2189,21 @@
         <w:rPr>
           <w:lang w:val="en-US"/>
         </w:rPr>
-        <w:t xml:space="preserve">Use case 2 – UpdateCalender </w:t>
+        <w:t xml:space="preserve">Use case 2 – </w:t>
+      </w:r>
+      <w:proofErr w:type="spellStart"/>
+      <w:r>
+        <w:rPr>
+          <w:lang w:val="en-US"/>
+        </w:rPr>
+        <w:t>UpdateCalender</w:t>
+      </w:r>
+      <w:proofErr w:type="spellEnd"/>
+      <w:r>
+        <w:rPr>
+          <w:lang w:val="en-US"/>
+        </w:rPr>
+        <w:t xml:space="preserve"> </w:t>
       </w:r>
     </w:p>
     <w:p>
@@ -2314,7 +2295,21 @@
         <w:rPr>
           <w:lang w:val="en-US"/>
         </w:rPr>
-        <w:t xml:space="preserve">Use case 3 – PickDate </w:t>
+        <w:t xml:space="preserve">Use case 3 – </w:t>
+      </w:r>
+      <w:proofErr w:type="spellStart"/>
+      <w:r>
+        <w:rPr>
+          <w:lang w:val="en-US"/>
+        </w:rPr>
+        <w:t>PickDate</w:t>
+      </w:r>
+      <w:proofErr w:type="spellEnd"/>
+      <w:r>
+        <w:rPr>
+          <w:lang w:val="en-US"/>
+        </w:rPr>
+        <w:t xml:space="preserve"> </w:t>
       </w:r>
     </w:p>
     <w:p>
@@ -2484,8 +2479,6 @@
       <w:r>
         <w:t xml:space="preserve"> Planen er på nuværende tidspunkt er at fortsætte i denne bane.</w:t>
       </w:r>
-      <w:bookmarkStart w:id="0" w:name="_GoBack"/>
-      <w:bookmarkEnd w:id="0"/>
     </w:p>
     <w:p/>
     <w:p>
@@ -2686,11 +2679,19 @@
           <w:lang w:val="en-US"/>
         </w:rPr>
       </w:pPr>
-      <w:r>
-        <w:rPr>
-          <w:lang w:val="en-US"/>
-        </w:rPr>
-        <w:t>commit 3a54508d66dc349e1c87c1e92882278d154af1cc</w:t>
+      <w:proofErr w:type="gramStart"/>
+      <w:r>
+        <w:rPr>
+          <w:lang w:val="en-US"/>
+        </w:rPr>
+        <w:t>commit</w:t>
+      </w:r>
+      <w:proofErr w:type="gramEnd"/>
+      <w:r>
+        <w:rPr>
+          <w:lang w:val="en-US"/>
+        </w:rPr>
+        <w:t xml:space="preserve"> 3a54508d66dc349e1c87c1e92882278d154af1cc</w:t>
       </w:r>
     </w:p>
     <w:p>
@@ -2736,66 +2737,126 @@
         <w:rPr>
           <w:lang w:val="en-US"/>
         </w:rPr>
-        <w:t xml:space="preserve">    Updatet employeeform and employeemanager</w:t>
-      </w:r>
-    </w:p>
-    <w:p>
-      <w:pPr>
-        <w:rPr>
-          <w:lang w:val="en-US"/>
-        </w:rPr>
-      </w:pPr>
-      <w:r>
-        <w:rPr>
-          <w:lang w:val="en-US"/>
-        </w:rPr>
         <w:t xml:space="preserve">    </w:t>
       </w:r>
-    </w:p>
-    <w:p>
-      <w:pPr>
-        <w:rPr>
-          <w:lang w:val="en-US"/>
-        </w:rPr>
-      </w:pPr>
-      <w:r>
-        <w:rPr>
-          <w:lang w:val="en-US"/>
-        </w:rPr>
-        <w:t xml:space="preserve">    Improved form element for time picking in employeeform</w:t>
-      </w:r>
-    </w:p>
-    <w:p>
-      <w:pPr>
-        <w:rPr>
-          <w:lang w:val="en-US"/>
-        </w:rPr>
-      </w:pPr>
-      <w:r>
-        <w:rPr>
-          <w:lang w:val="en-US"/>
-        </w:rPr>
-        <w:t xml:space="preserve">    Added insert, update and delete functionality to employeemanager</w:t>
-      </w:r>
-    </w:p>
-    <w:p>
-      <w:pPr>
-        <w:rPr>
-          <w:lang w:val="en-US"/>
-        </w:rPr>
-      </w:pPr>
-    </w:p>
-    <w:p>
-      <w:pPr>
-        <w:rPr>
-          <w:lang w:val="en-US"/>
-        </w:rPr>
-      </w:pPr>
-      <w:r>
-        <w:rPr>
-          <w:lang w:val="en-US"/>
-        </w:rPr>
-        <w:t>commit 047e3db7a186b14b6d4a39c1f6e840164ddb7f15</w:t>
+      <w:proofErr w:type="spellStart"/>
+      <w:r>
+        <w:rPr>
+          <w:lang w:val="en-US"/>
+        </w:rPr>
+        <w:t>Updatet</w:t>
+      </w:r>
+      <w:proofErr w:type="spellEnd"/>
+      <w:r>
+        <w:rPr>
+          <w:lang w:val="en-US"/>
+        </w:rPr>
+        <w:t xml:space="preserve"> </w:t>
+      </w:r>
+      <w:proofErr w:type="spellStart"/>
+      <w:r>
+        <w:rPr>
+          <w:lang w:val="en-US"/>
+        </w:rPr>
+        <w:t>employeeform</w:t>
+      </w:r>
+      <w:proofErr w:type="spellEnd"/>
+      <w:r>
+        <w:rPr>
+          <w:lang w:val="en-US"/>
+        </w:rPr>
+        <w:t xml:space="preserve"> and </w:t>
+      </w:r>
+      <w:proofErr w:type="spellStart"/>
+      <w:r>
+        <w:rPr>
+          <w:lang w:val="en-US"/>
+        </w:rPr>
+        <w:t>employeemanager</w:t>
+      </w:r>
+      <w:proofErr w:type="spellEnd"/>
+    </w:p>
+    <w:p>
+      <w:pPr>
+        <w:rPr>
+          <w:lang w:val="en-US"/>
+        </w:rPr>
+      </w:pPr>
+      <w:r>
+        <w:rPr>
+          <w:lang w:val="en-US"/>
+        </w:rPr>
+        <w:t xml:space="preserve">    </w:t>
+      </w:r>
+    </w:p>
+    <w:p>
+      <w:pPr>
+        <w:rPr>
+          <w:lang w:val="en-US"/>
+        </w:rPr>
+      </w:pPr>
+      <w:r>
+        <w:rPr>
+          <w:lang w:val="en-US"/>
+        </w:rPr>
+        <w:t xml:space="preserve">    Improved form element for time picking in </w:t>
+      </w:r>
+      <w:proofErr w:type="spellStart"/>
+      <w:r>
+        <w:rPr>
+          <w:lang w:val="en-US"/>
+        </w:rPr>
+        <w:t>employeeform</w:t>
+      </w:r>
+      <w:proofErr w:type="spellEnd"/>
+    </w:p>
+    <w:p>
+      <w:pPr>
+        <w:rPr>
+          <w:lang w:val="en-US"/>
+        </w:rPr>
+      </w:pPr>
+      <w:r>
+        <w:rPr>
+          <w:lang w:val="en-US"/>
+        </w:rPr>
+        <w:t xml:space="preserve">    Added insert, update and delete functionality to </w:t>
+      </w:r>
+      <w:proofErr w:type="spellStart"/>
+      <w:r>
+        <w:rPr>
+          <w:lang w:val="en-US"/>
+        </w:rPr>
+        <w:t>employeemanager</w:t>
+      </w:r>
+      <w:proofErr w:type="spellEnd"/>
+    </w:p>
+    <w:p>
+      <w:pPr>
+        <w:rPr>
+          <w:lang w:val="en-US"/>
+        </w:rPr>
+      </w:pPr>
+    </w:p>
+    <w:p>
+      <w:pPr>
+        <w:rPr>
+          <w:lang w:val="en-US"/>
+        </w:rPr>
+      </w:pPr>
+      <w:proofErr w:type="gramStart"/>
+      <w:r>
+        <w:rPr>
+          <w:lang w:val="en-US"/>
+        </w:rPr>
+        <w:t>commit</w:t>
+      </w:r>
+      <w:proofErr w:type="gramEnd"/>
+      <w:r>
+        <w:rPr>
+          <w:lang w:val="en-US"/>
+        </w:rPr>
+        <w:t xml:space="preserve"> 047e3db7a186b14b6d4a39c1f6e840164ddb7f15</w:t>
       </w:r>
     </w:p>
     <w:p>
@@ -2842,8 +2903,16 @@
         <w:rPr>
           <w:lang w:val="en-US"/>
         </w:rPr>
-        <w:t xml:space="preserve">    Updated calendar and employeeform</w:t>
-      </w:r>
+        <w:t xml:space="preserve">    Updated calendar and </w:t>
+      </w:r>
+      <w:proofErr w:type="spellStart"/>
+      <w:r>
+        <w:rPr>
+          <w:lang w:val="en-US"/>
+        </w:rPr>
+        <w:t>employeeform</w:t>
+      </w:r>
+      <w:proofErr w:type="spellEnd"/>
     </w:p>
     <w:p>
       <w:pPr>
@@ -2881,40 +2950,76 @@
         <w:rPr>
           <w:lang w:val="en-US"/>
         </w:rPr>
-        <w:t xml:space="preserve">    Updated employeeform to allow insertions (lacks functionality to handle</w:t>
-      </w:r>
-    </w:p>
-    <w:p>
-      <w:pPr>
-        <w:rPr>
-          <w:lang w:val="en-US"/>
-        </w:rPr>
-      </w:pPr>
-      <w:r>
-        <w:rPr>
-          <w:lang w:val="en-US"/>
-        </w:rPr>
-        <w:t xml:space="preserve">    2 different schedule rangesin same day)</w:t>
-      </w:r>
-    </w:p>
-    <w:p>
-      <w:pPr>
-        <w:rPr>
-          <w:lang w:val="en-US"/>
-        </w:rPr>
-      </w:pPr>
-    </w:p>
-    <w:p>
-      <w:pPr>
-        <w:rPr>
-          <w:lang w:val="en-US"/>
-        </w:rPr>
-      </w:pPr>
-      <w:r>
-        <w:rPr>
-          <w:lang w:val="en-US"/>
-        </w:rPr>
-        <w:t>commit c118b334a60aa53ad664ba9cb613973da6383af5</w:t>
+        <w:t xml:space="preserve">    Updated </w:t>
+      </w:r>
+      <w:proofErr w:type="spellStart"/>
+      <w:r>
+        <w:rPr>
+          <w:lang w:val="en-US"/>
+        </w:rPr>
+        <w:t>employeeform</w:t>
+      </w:r>
+      <w:proofErr w:type="spellEnd"/>
+      <w:r>
+        <w:rPr>
+          <w:lang w:val="en-US"/>
+        </w:rPr>
+        <w:t xml:space="preserve"> to allow insertions (lacks functionality to handle</w:t>
+      </w:r>
+    </w:p>
+    <w:p>
+      <w:pPr>
+        <w:rPr>
+          <w:lang w:val="en-US"/>
+        </w:rPr>
+      </w:pPr>
+      <w:r>
+        <w:rPr>
+          <w:lang w:val="en-US"/>
+        </w:rPr>
+        <w:t xml:space="preserve">    2 different schedule </w:t>
+      </w:r>
+      <w:proofErr w:type="spellStart"/>
+      <w:r>
+        <w:rPr>
+          <w:lang w:val="en-US"/>
+        </w:rPr>
+        <w:t>rangesin</w:t>
+      </w:r>
+      <w:proofErr w:type="spellEnd"/>
+      <w:r>
+        <w:rPr>
+          <w:lang w:val="en-US"/>
+        </w:rPr>
+        <w:t xml:space="preserve"> same day)</w:t>
+      </w:r>
+    </w:p>
+    <w:p>
+      <w:pPr>
+        <w:rPr>
+          <w:lang w:val="en-US"/>
+        </w:rPr>
+      </w:pPr>
+    </w:p>
+    <w:p>
+      <w:pPr>
+        <w:rPr>
+          <w:lang w:val="en-US"/>
+        </w:rPr>
+      </w:pPr>
+      <w:proofErr w:type="gramStart"/>
+      <w:r>
+        <w:rPr>
+          <w:lang w:val="en-US"/>
+        </w:rPr>
+        <w:t>commit</w:t>
+      </w:r>
+      <w:proofErr w:type="gramEnd"/>
+      <w:r>
+        <w:rPr>
+          <w:lang w:val="en-US"/>
+        </w:rPr>
+        <w:t xml:space="preserve"> c118b334a60aa53ad664ba9cb613973da6383af5</w:t>
       </w:r>
     </w:p>
     <w:p>
@@ -2986,33 +3091,91 @@
         <w:rPr>
           <w:lang w:val="en-US"/>
         </w:rPr>
-        <w:t xml:space="preserve">    Made index.php load page files into itself through url variables</w:t>
-      </w:r>
-    </w:p>
-    <w:p>
-      <w:pPr>
-        <w:rPr>
-          <w:lang w:val="en-US"/>
-        </w:rPr>
-      </w:pPr>
-      <w:r>
-        <w:rPr>
-          <w:lang w:val="en-US"/>
-        </w:rPr>
-        <w:t xml:space="preserve">    Added employee managing, can serve a list of employees and a link to</w:t>
-      </w:r>
-    </w:p>
-    <w:p>
-      <w:pPr>
-        <w:rPr>
-          <w:lang w:val="en-US"/>
-        </w:rPr>
-      </w:pPr>
-      <w:r>
-        <w:rPr>
-          <w:lang w:val="en-US"/>
-        </w:rPr>
-        <w:t xml:space="preserve">    edit said employee</w:t>
+        <w:t xml:space="preserve">    Made </w:t>
+      </w:r>
+      <w:proofErr w:type="spellStart"/>
+      <w:r>
+        <w:rPr>
+          <w:lang w:val="en-US"/>
+        </w:rPr>
+        <w:t>index.php</w:t>
+      </w:r>
+      <w:proofErr w:type="spellEnd"/>
+      <w:r>
+        <w:rPr>
+          <w:lang w:val="en-US"/>
+        </w:rPr>
+        <w:t xml:space="preserve"> load page files into itself through </w:t>
+      </w:r>
+      <w:proofErr w:type="spellStart"/>
+      <w:proofErr w:type="gramStart"/>
+      <w:r>
+        <w:rPr>
+          <w:lang w:val="en-US"/>
+        </w:rPr>
+        <w:t>url</w:t>
+      </w:r>
+      <w:proofErr w:type="spellEnd"/>
+      <w:proofErr w:type="gramEnd"/>
+      <w:r>
+        <w:rPr>
+          <w:lang w:val="en-US"/>
+        </w:rPr>
+        <w:t xml:space="preserve"> variables</w:t>
+      </w:r>
+    </w:p>
+    <w:p>
+      <w:pPr>
+        <w:rPr>
+          <w:lang w:val="en-US"/>
+        </w:rPr>
+      </w:pPr>
+      <w:r>
+        <w:rPr>
+          <w:lang w:val="en-US"/>
+        </w:rPr>
+        <w:t xml:space="preserve">    Added employee </w:t>
+      </w:r>
+      <w:proofErr w:type="gramStart"/>
+      <w:r>
+        <w:rPr>
+          <w:lang w:val="en-US"/>
+        </w:rPr>
+        <w:t>managing,</w:t>
+      </w:r>
+      <w:proofErr w:type="gramEnd"/>
+      <w:r>
+        <w:rPr>
+          <w:lang w:val="en-US"/>
+        </w:rPr>
+        <w:t xml:space="preserve"> can serve a list of employees and a link to</w:t>
+      </w:r>
+    </w:p>
+    <w:p>
+      <w:pPr>
+        <w:rPr>
+          <w:lang w:val="en-US"/>
+        </w:rPr>
+      </w:pPr>
+      <w:r>
+        <w:rPr>
+          <w:lang w:val="en-US"/>
+        </w:rPr>
+        <w:t xml:space="preserve">    </w:t>
+      </w:r>
+      <w:proofErr w:type="gramStart"/>
+      <w:r>
+        <w:rPr>
+          <w:lang w:val="en-US"/>
+        </w:rPr>
+        <w:t>edit</w:t>
+      </w:r>
+      <w:proofErr w:type="gramEnd"/>
+      <w:r>
+        <w:rPr>
+          <w:lang w:val="en-US"/>
+        </w:rPr>
+        <w:t xml:space="preserve"> said employee</w:t>
       </w:r>
     </w:p>
     <w:p>
@@ -3038,27 +3201,57 @@
         <w:rPr>
           <w:lang w:val="en-US"/>
         </w:rPr>
-        <w:t xml:space="preserve">    interact with db</w:t>
-      </w:r>
-    </w:p>
-    <w:p>
-      <w:pPr>
-        <w:rPr>
-          <w:lang w:val="en-US"/>
-        </w:rPr>
-      </w:pPr>
-    </w:p>
-    <w:p>
-      <w:pPr>
-        <w:rPr>
-          <w:lang w:val="en-US"/>
-        </w:rPr>
-      </w:pPr>
-      <w:r>
-        <w:rPr>
-          <w:lang w:val="en-US"/>
-        </w:rPr>
-        <w:t>commit 868feaeadddbb97b4a969dfe8e4dfe197050aed2</w:t>
+        <w:t xml:space="preserve">    </w:t>
+      </w:r>
+      <w:proofErr w:type="gramStart"/>
+      <w:r>
+        <w:rPr>
+          <w:lang w:val="en-US"/>
+        </w:rPr>
+        <w:t>interact</w:t>
+      </w:r>
+      <w:proofErr w:type="gramEnd"/>
+      <w:r>
+        <w:rPr>
+          <w:lang w:val="en-US"/>
+        </w:rPr>
+        <w:t xml:space="preserve"> with </w:t>
+      </w:r>
+      <w:proofErr w:type="spellStart"/>
+      <w:r>
+        <w:rPr>
+          <w:lang w:val="en-US"/>
+        </w:rPr>
+        <w:t>db</w:t>
+      </w:r>
+      <w:proofErr w:type="spellEnd"/>
+    </w:p>
+    <w:p>
+      <w:pPr>
+        <w:rPr>
+          <w:lang w:val="en-US"/>
+        </w:rPr>
+      </w:pPr>
+    </w:p>
+    <w:p>
+      <w:pPr>
+        <w:rPr>
+          <w:lang w:val="en-US"/>
+        </w:rPr>
+      </w:pPr>
+      <w:proofErr w:type="gramStart"/>
+      <w:r>
+        <w:rPr>
+          <w:lang w:val="en-US"/>
+        </w:rPr>
+        <w:t>commit</w:t>
+      </w:r>
+      <w:proofErr w:type="gramEnd"/>
+      <w:r>
+        <w:rPr>
+          <w:lang w:val="en-US"/>
+        </w:rPr>
+        <w:t xml:space="preserve"> 868feaeadddbb97b4a969dfe8e4dfe197050aed2</w:t>
       </w:r>
     </w:p>
     <w:p>
@@ -3159,11 +3352,19 @@
           <w:lang w:val="en-US"/>
         </w:rPr>
       </w:pPr>
-      <w:r>
-        <w:rPr>
-          <w:lang w:val="en-US"/>
-        </w:rPr>
-        <w:t>commit 9fb32e6a0f3ced9db9935cb6f0d0950890c30acf</w:t>
+      <w:proofErr w:type="gramStart"/>
+      <w:r>
+        <w:rPr>
+          <w:lang w:val="en-US"/>
+        </w:rPr>
+        <w:t>commit</w:t>
+      </w:r>
+      <w:proofErr w:type="gramEnd"/>
+      <w:r>
+        <w:rPr>
+          <w:lang w:val="en-US"/>
+        </w:rPr>
+        <w:t xml:space="preserve"> 9fb32e6a0f3ced9db9935cb6f0d0950890c30acf</w:t>
       </w:r>
     </w:p>
     <w:p>
@@ -3248,27 +3449,49 @@
         <w:rPr>
           <w:lang w:val="en-US"/>
         </w:rPr>
-        <w:t xml:space="preserve">    work schedules and already booked time slots</w:t>
-      </w:r>
-    </w:p>
-    <w:p>
-      <w:pPr>
-        <w:rPr>
-          <w:lang w:val="en-US"/>
-        </w:rPr>
-      </w:pPr>
-    </w:p>
-    <w:p>
-      <w:pPr>
-        <w:rPr>
-          <w:lang w:val="en-US"/>
-        </w:rPr>
-      </w:pPr>
-      <w:r>
-        <w:rPr>
-          <w:lang w:val="en-US"/>
-        </w:rPr>
-        <w:t>commit fa7717b1bf3b226102e1d426dc8d90874235f7ba</w:t>
+        <w:t xml:space="preserve">    </w:t>
+      </w:r>
+      <w:proofErr w:type="gramStart"/>
+      <w:r>
+        <w:rPr>
+          <w:lang w:val="en-US"/>
+        </w:rPr>
+        <w:t>work</w:t>
+      </w:r>
+      <w:proofErr w:type="gramEnd"/>
+      <w:r>
+        <w:rPr>
+          <w:lang w:val="en-US"/>
+        </w:rPr>
+        <w:t xml:space="preserve"> schedules and already booked time slots</w:t>
+      </w:r>
+    </w:p>
+    <w:p>
+      <w:pPr>
+        <w:rPr>
+          <w:lang w:val="en-US"/>
+        </w:rPr>
+      </w:pPr>
+    </w:p>
+    <w:p>
+      <w:pPr>
+        <w:rPr>
+          <w:lang w:val="en-US"/>
+        </w:rPr>
+      </w:pPr>
+      <w:proofErr w:type="gramStart"/>
+      <w:r>
+        <w:rPr>
+          <w:lang w:val="en-US"/>
+        </w:rPr>
+        <w:t>commit</w:t>
+      </w:r>
+      <w:proofErr w:type="gramEnd"/>
+      <w:r>
+        <w:rPr>
+          <w:lang w:val="en-US"/>
+        </w:rPr>
+        <w:t xml:space="preserve"> fa7717b1bf3b226102e1d426dc8d90874235f7ba</w:t>
       </w:r>
     </w:p>
     <w:p>
@@ -3353,7 +3576,21 @@
         <w:rPr>
           <w:lang w:val="en-US"/>
         </w:rPr>
-        <w:t xml:space="preserve">    Added mouseover and click effects</w:t>
+        <w:t xml:space="preserve">    Added </w:t>
+      </w:r>
+      <w:proofErr w:type="spellStart"/>
+      <w:r>
+        <w:rPr>
+          <w:lang w:val="en-US"/>
+        </w:rPr>
+        <w:t>mouseover</w:t>
+      </w:r>
+      <w:proofErr w:type="spellEnd"/>
+      <w:r>
+        <w:rPr>
+          <w:lang w:val="en-US"/>
+        </w:rPr>
+        <w:t xml:space="preserve"> and click effects</w:t>
       </w:r>
     </w:p>
     <w:p>
@@ -4411,13 +4648,70 @@
           <w:lang w:val="en-US"/>
         </w:rPr>
       </w:pPr>
+      <w:proofErr w:type="spellStart"/>
       <w:r>
         <w:rPr>
           <w:b/>
           <w:lang w:val="en-US"/>
         </w:rPr>
         <w:lastRenderedPageBreak/>
-        <w:t xml:space="preserve">Bilag 5 Use Case 2 (UpdateCalender) Bilag 6 Use Case 3 (PickDate) </w:t>
+        <w:t>Bilag</w:t>
+      </w:r>
+      <w:proofErr w:type="spellEnd"/>
+      <w:r>
+        <w:rPr>
+          <w:b/>
+          <w:lang w:val="en-US"/>
+        </w:rPr>
+        <w:t xml:space="preserve"> 5 Use Case 2 (</w:t>
+      </w:r>
+      <w:proofErr w:type="spellStart"/>
+      <w:r>
+        <w:rPr>
+          <w:b/>
+          <w:lang w:val="en-US"/>
+        </w:rPr>
+        <w:t>UpdateCalender</w:t>
+      </w:r>
+      <w:proofErr w:type="spellEnd"/>
+      <w:r>
+        <w:rPr>
+          <w:b/>
+          <w:lang w:val="en-US"/>
+        </w:rPr>
+        <w:t xml:space="preserve">) </w:t>
+      </w:r>
+      <w:proofErr w:type="spellStart"/>
+      <w:r>
+        <w:rPr>
+          <w:b/>
+          <w:lang w:val="en-US"/>
+        </w:rPr>
+        <w:t>Bilag</w:t>
+      </w:r>
+      <w:proofErr w:type="spellEnd"/>
+      <w:r>
+        <w:rPr>
+          <w:b/>
+          <w:lang w:val="en-US"/>
+        </w:rPr>
+        <w:t xml:space="preserve"> 6 Use Case 3 (</w:t>
+      </w:r>
+      <w:proofErr w:type="spellStart"/>
+      <w:r>
+        <w:rPr>
+          <w:b/>
+          <w:lang w:val="en-US"/>
+        </w:rPr>
+        <w:t>PickDate</w:t>
+      </w:r>
+      <w:proofErr w:type="spellEnd"/>
+      <w:r>
+        <w:rPr>
+          <w:b/>
+          <w:lang w:val="en-US"/>
+        </w:rPr>
+        <w:t xml:space="preserve">) </w:t>
       </w:r>
       <w:r>
         <w:rPr>
@@ -4512,6 +4806,14 @@
         </w:drawing>
       </w:r>
     </w:p>
+    <w:p>
+      <w:pPr>
+        <w:spacing w:after="139"/>
+        <w:rPr>
+          <w:lang w:val="en-US"/>
+        </w:rPr>
+      </w:pPr>
+    </w:p>
     <w:sectPr>
       <w:headerReference w:type="even" r:id="rId30"/>
       <w:headerReference w:type="default" r:id="rId31"/>
@@ -4574,7 +4876,7 @@
         <w:noProof/>
         <w:sz w:val="22"/>
       </w:rPr>
-      <w:t>12</w:t>
+      <w:t>20</w:t>
     </w:r>
     <w:r>
       <w:rPr>
@@ -4629,7 +4931,7 @@
         <w:noProof/>
         <w:sz w:val="22"/>
       </w:rPr>
-      <w:t>11</w:t>
+      <w:t>19</w:t>
     </w:r>
     <w:r>
       <w:rPr>
@@ -4793,7 +5095,7 @@
         <w:noProof/>
         <w:sz w:val="22"/>
       </w:rPr>
-      <w:t>21</w:t>
+      <w:t>23</w:t>
     </w:r>
     <w:r>
       <w:rPr>
@@ -4848,7 +5150,7 @@
         <w:noProof/>
         <w:sz w:val="22"/>
       </w:rPr>
-      <w:t>20</w:t>
+      <w:t>21</w:t>
     </w:r>
     <w:r>
       <w:rPr>
@@ -4903,7 +5205,7 @@
         <w:noProof/>
         <w:sz w:val="22"/>
       </w:rPr>
-      <w:t>22</w:t>
+      <w:t>24</w:t>
     </w:r>
     <w:r>
       <w:rPr>
@@ -5161,7 +5463,13 @@
       <w:rPr>
         <w:b/>
       </w:rPr>
-      <w:t xml:space="preserve">– Sekvensdiagram </w:t>
+      <w:t xml:space="preserve">– </w:t>
+    </w:r>
+    <w:r>
+      <w:rPr>
+        <w:b/>
+      </w:rPr>
+      <w:t xml:space="preserve">Sekvensdiagram </w:t>
     </w:r>
     <w:r>
       <w:rPr>
@@ -5237,7 +5545,13 @@
       <w:rPr>
         <w:b/>
       </w:rPr>
-      <w:t xml:space="preserve">– Sekvensdiagram </w:t>
+      <w:t xml:space="preserve">– </w:t>
+    </w:r>
+    <w:r>
+      <w:rPr>
+        <w:b/>
+      </w:rPr>
+      <w:t xml:space="preserve">Sekvensdiagram </w:t>
     </w:r>
     <w:r>
       <w:rPr>
@@ -5261,7 +5575,13 @@
       <w:rPr>
         <w:b/>
       </w:rPr>
-      <w:t xml:space="preserve">– Sekvensdiagram </w:t>
+      <w:t xml:space="preserve">– </w:t>
+    </w:r>
+    <w:r>
+      <w:rPr>
+        <w:b/>
+      </w:rPr>
+      <w:t xml:space="preserve">Sekvensdiagram </w:t>
     </w:r>
     <w:r>
       <w:rPr>
@@ -8268,7 +8588,7 @@
   <a:extraClrSchemeLst/>
   <a:extLst>
     <a:ext uri="{05A4C25C-085E-4340-85A3-A5531E510DB2}">
-      <thm15:themeFamily xmlns="" xmlns:thm15="http://schemas.microsoft.com/office/thememl/2012/main" name="Office Theme" id="{62F939B6-93AF-4DB8-9C6B-D6C7DFDC589F}" vid="{4A3C46E8-61CC-4603-A589-7422A47A8E4A}"/>
+      <thm15:themeFamily xmlns:thm15="http://schemas.microsoft.com/office/thememl/2012/main" xmlns="" name="Office Theme" id="{62F939B6-93AF-4DB8-9C6B-D6C7DFDC589F}" vid="{4A3C46E8-61CC-4603-A589-7422A47A8E4A}"/>
     </a:ext>
   </a:extLst>
 </a:theme>

</xml_diff>